<commit_message>
added title page psd
</commit_message>
<xml_diff>
--- a/Anleitung/Referenzen/Notizen-Anleitung.docx
+++ b/Anleitung/Referenzen/Notizen-Anleitung.docx
@@ -1,6 +1,6 @@
 
 <file path=word/document.xml><?xml version="1.0" encoding="utf-8"?>
-<w:document xmlns:wpc="http://schemas.microsoft.com/office/word/2010/wordprocessingCanvas" xmlns:cx="http://schemas.microsoft.com/office/drawing/2014/chartex" xmlns:mc="http://schemas.openxmlformats.org/markup-compatibility/2006" xmlns:o="urn:schemas-microsoft-com:office:office" xmlns:r="http://schemas.openxmlformats.org/officeDocument/2006/relationships" xmlns:m="http://schemas.openxmlformats.org/officeDocument/2006/math" xmlns:v="urn:schemas-microsoft-com:vml" xmlns:wp14="http://schemas.microsoft.com/office/word/2010/wordprocessingDrawing" xmlns:wp="http://schemas.openxmlformats.org/drawingml/2006/wordprocessingDrawing" xmlns:w10="urn:schemas-microsoft-com:office:word" xmlns:w="http://schemas.openxmlformats.org/wordprocessingml/2006/main" xmlns:w14="http://schemas.microsoft.com/office/word/2010/wordml" xmlns:w15="http://schemas.microsoft.com/office/word/2012/wordml" xmlns:w16se="http://schemas.microsoft.com/office/word/2015/wordml/symex" xmlns:wpg="http://schemas.microsoft.com/office/word/2010/wordprocessingGroup" xmlns:wpi="http://schemas.microsoft.com/office/word/2010/wordprocessingInk" xmlns:wne="http://schemas.microsoft.com/office/word/2006/wordml" xmlns:wps="http://schemas.microsoft.com/office/word/2010/wordprocessingShape" mc:Ignorable="w14 w15 w16se wp14">
+<w:document xmlns:wpc="http://schemas.microsoft.com/office/word/2010/wordprocessingCanvas" xmlns:cx="http://schemas.microsoft.com/office/drawing/2014/chartex" xmlns:cx1="http://schemas.microsoft.com/office/drawing/2015/9/8/chartex" xmlns:cx2="http://schemas.microsoft.com/office/drawing/2015/10/21/chartex" xmlns:cx3="http://schemas.microsoft.com/office/drawing/2016/5/9/chartex" xmlns:cx4="http://schemas.microsoft.com/office/drawing/2016/5/10/chartex" xmlns:cx5="http://schemas.microsoft.com/office/drawing/2016/5/11/chartex" xmlns:cx6="http://schemas.microsoft.com/office/drawing/2016/5/12/chartex" xmlns:cx7="http://schemas.microsoft.com/office/drawing/2016/5/13/chartex" xmlns:cx8="http://schemas.microsoft.com/office/drawing/2016/5/14/chartex" xmlns:mc="http://schemas.openxmlformats.org/markup-compatibility/2006" xmlns:aink="http://schemas.microsoft.com/office/drawing/2016/ink" xmlns:am3d="http://schemas.microsoft.com/office/drawing/2017/model3d" xmlns:o="urn:schemas-microsoft-com:office:office" xmlns:r="http://schemas.openxmlformats.org/officeDocument/2006/relationships" xmlns:m="http://schemas.openxmlformats.org/officeDocument/2006/math" xmlns:v="urn:schemas-microsoft-com:vml" xmlns:wp14="http://schemas.microsoft.com/office/word/2010/wordprocessingDrawing" xmlns:wp="http://schemas.openxmlformats.org/drawingml/2006/wordprocessingDrawing" xmlns:w10="urn:schemas-microsoft-com:office:word" xmlns:w="http://schemas.openxmlformats.org/wordprocessingml/2006/main" xmlns:w14="http://schemas.microsoft.com/office/word/2010/wordml" xmlns:w15="http://schemas.microsoft.com/office/word/2012/wordml" xmlns:w16cex="http://schemas.microsoft.com/office/word/2018/wordml/cex" xmlns:w16cid="http://schemas.microsoft.com/office/word/2016/wordml/cid" xmlns:w16="http://schemas.microsoft.com/office/word/2018/wordml" xmlns:w16sdtdh="http://schemas.microsoft.com/office/word/2020/wordml/sdtdatahash" xmlns:w16se="http://schemas.microsoft.com/office/word/2015/wordml/symex" xmlns:wpg="http://schemas.microsoft.com/office/word/2010/wordprocessingGroup" xmlns:wpi="http://schemas.microsoft.com/office/word/2010/wordprocessingInk" xmlns:wne="http://schemas.microsoft.com/office/word/2006/wordml" xmlns:wps="http://schemas.microsoft.com/office/word/2010/wordprocessingShape" mc:Ignorable="w14 w15 w16se w16cid w16 w16cex w16sdtdh wp14">
   <w:body>
     <w:p>
       <w:pPr>
@@ -65,8 +65,6 @@
       </w:r>
       <w:r>
         <w:br/>
-      </w:r>
-      <w:r>
         <w:t>Anmerkung, dass es sinnvoll ist immer wieder mit einer festen Gruppe zu spielen, aber kein Muss.</w:t>
       </w:r>
     </w:p>
@@ -167,7 +165,13 @@
       </w:r>
       <w:r>
         <w:br/>
-        <w:t>Hauptteil der Anleitung und in einzelne Punkte unterteilt.</w:t>
+        <w:t xml:space="preserve">Hauptteil der Anleitung und in </w:t>
+      </w:r>
+      <w:r>
+        <w:t xml:space="preserve">mehrere </w:t>
+      </w:r>
+      <w:r>
+        <w:t>einzelne Punkte unterteilt.</w:t>
       </w:r>
       <w:r>
         <w:br/>
@@ -285,177 +289,167 @@
       </w:r>
       <w:r>
         <w:br/>
-        <w:t xml:space="preserve">Bestimmte Hervorhebung von Wörtern, die man noch einmal auf einer Übersichtsseite nachsehen kann (Beispiel: Siedler von </w:t>
+        <w:t>Bestimmte Hervorhebung von Wörtern, die man noch einmal auf einer Übersichtsseite nachsehen kann (Beispiel: Siedler von Catan mit Begriffen wie Kreuzung, Straße,…).</w:t>
+      </w:r>
+      <w:r>
+        <w:br/>
+        <w:t xml:space="preserve">QR Code zum </w:t>
       </w:r>
       <w:proofErr w:type="spellStart"/>
       <w:r>
-        <w:t>Catan</w:t>
+        <w:t>scannen</w:t>
       </w:r>
       <w:proofErr w:type="spellEnd"/>
       <w:r>
-        <w:t xml:space="preserve"> mit Begriffen wie Kreuzung, Straße,…).</w:t>
-      </w:r>
-      <w:r>
-        <w:br/>
-        <w:t xml:space="preserve">QR Code zum </w:t>
+        <w:t>, der Regeln liefert.</w:t>
+      </w:r>
+      <w:r>
+        <w:br/>
+        <w:t>Kurz halten.</w:t>
+      </w:r>
+      <w:r>
+        <w:br/>
+        <w:t xml:space="preserve">Seiten </w:t>
+      </w:r>
+      <w:r>
+        <w:t>relativ klar trennen, also lieber auf nächster Seite mit neuem Thema anfangen.</w:t>
+      </w:r>
+      <w:r>
+        <w:br/>
+        <w:t>Freien Platz lassen, aber nicht Platz verschwenden.</w:t>
+      </w:r>
+      <w:r>
+        <w:br/>
+        <w:t>Auf Abbildungen muss nicht der genaue Inhalt einer Karte lesbar sein, solange es nur um das beispielhafte Zeigen dieser geht.</w:t>
+      </w:r>
+      <w:r>
+        <w:br/>
+        <w:t xml:space="preserve">Bei Abbildungen Fotos von physischen Komponenten verwenden, auch wenn es stilistisch nicht ganz passt. Es muss deutlich werden was Symbol und physische Komponente ist. </w:t>
+      </w:r>
+      <w:r>
+        <w:br/>
+        <w:t>Unterschiede bei verschiedenen Spieleranzahlen anmerken.</w:t>
+      </w:r>
+      <w:r>
+        <w:br/>
+        <w:t>Extra farblich hervorgehobene Kästen mit „Wichtig:“, um Fragen die vermutlich beim Lesen der Anleitung aufkomme direkt zu klären.</w:t>
+      </w:r>
+      <w:r>
+        <w:t xml:space="preserve"> [oder „Achtung:“]</w:t>
+      </w:r>
+      <w:r>
+        <w:br/>
+        <w:t>Pfeile für die Bewegung von Komponenten angeben.</w:t>
+      </w:r>
+      <w:r>
+        <w:br/>
+      </w:r>
+      <w:r>
+        <w:t>Ausgegraute / Blasse Komponenten, wenn diese bei dem Erklärungsschritt nicht im Vordergrund stehen.</w:t>
+      </w:r>
+      <w:r>
+        <w:br/>
+        <w:t>Tipps zur Taktik / Sinnvollem Vorgehen angeben, dann allerdings anmerken, dass dieser Teil der Anleitung allen vorgelesen muss, damit sich niemand benachteiligt fühlt.</w:t>
+      </w:r>
+    </w:p>
+    <w:p>
+      <w:r>
+        <w:t xml:space="preserve">Spieltester in </w:t>
       </w:r>
       <w:proofErr w:type="spellStart"/>
       <w:r>
-        <w:t>scannen</w:t>
+        <w:t>Credits</w:t>
       </w:r>
       <w:proofErr w:type="spellEnd"/>
       <w:r>
-        <w:t>, der Regeln liefert.</w:t>
-      </w:r>
-      <w:r>
-        <w:br/>
-        <w:t>Kurz halten.</w:t>
-      </w:r>
-      <w:r>
-        <w:br/>
-        <w:t xml:space="preserve">Seiten </w:t>
-      </w:r>
-      <w:r>
-        <w:t>relativ klar trennen, also lieber auf nächster Seite mit neuem Thema anfangen.</w:t>
-      </w:r>
-      <w:r>
-        <w:br/>
-        <w:t>Freien Platz lassen, aber nicht Platz verschwenden.</w:t>
-      </w:r>
-      <w:r>
-        <w:br/>
-        <w:t>Auf Abbildungen muss nicht der genaue Inhalt einer Karte lesbar sein, solange es nur um das beispielhafte Zeigen dieser geht.</w:t>
-      </w:r>
-      <w:r>
-        <w:br/>
-        <w:t xml:space="preserve">Bei Abbildungen Fotos von physischen Komponenten verwenden, auch wenn es stilistisch nicht ganz passt. Es muss deutlich werden was Symbol und physische Komponente ist. </w:t>
-      </w:r>
-      <w:r>
-        <w:br/>
-        <w:t>Unterschiede bei verschiedenen Spieleranzahlen anmerken.</w:t>
-      </w:r>
-      <w:r>
-        <w:br/>
-        <w:t>Extra farblich hervorgehobene Kästen mit „Wichtig:“, um Fragen die vermutlich beim Lesen der Anleitung aufkomme direkt zu klären.</w:t>
-      </w:r>
-      <w:r>
-        <w:t xml:space="preserve"> [oder „Achtung:“]</w:t>
-      </w:r>
-      <w:r>
-        <w:br/>
-        <w:t>Pfeile für die Bewegung von Komponenten angeben.</w:t>
-      </w:r>
-      <w:r>
-        <w:br/>
-      </w:r>
-      <w:r>
-        <w:t>Ausgegraute / Blasse Komponenten, wenn diese bei dem Erklärungsschritt nicht im Vordergrund stehen.</w:t>
-      </w:r>
-      <w:r>
-        <w:br/>
-        <w:t>Tipps zur Taktik / Sinnvollem Vorgehen angeben, dann allerdings anmerken, dass dieser Teil der Anleitung allen vorgelesen muss, damit sich niemand benachteiligt fühlt.</w:t>
-      </w:r>
-    </w:p>
-    <w:p>
-      <w:r>
-        <w:t xml:space="preserve">Spieltester in </w:t>
+        <w:t xml:space="preserve"> erwähnen (Sympathiepunkte).</w:t>
+      </w:r>
+    </w:p>
+    <w:p>
+      <w:r>
+        <w:t>[Schriftgröße ist in manchen Anleitungen sehr klein, eher vermeiden?!]</w:t>
+      </w:r>
+    </w:p>
+    <w:p/>
+    <w:p>
+      <w:r>
+        <w:rPr>
+          <w:b/>
+          <w:sz w:val="28"/>
+          <w:szCs w:val="28"/>
+        </w:rPr>
+        <w:t>Layout Extras:</w:t>
+      </w:r>
+      <w:r>
+        <w:br/>
+        <w:t>Klare Abgrenzung der relevanten Informationen zu den dekorativen Elementen.</w:t>
+      </w:r>
+      <w:r>
+        <w:br/>
+        <w:t>Oben auf Titelseite Banner mit Titel und „Spielanleitung“.</w:t>
+      </w:r>
+      <w:r>
+        <w:br/>
+        <w:t>Bekannte Formen aus dem Spiel wieder in Anleitung aufgreifen (z.B. Sechseckige Stichpunkte bei einem Feld mit Sechsecken).</w:t>
+      </w:r>
+      <w:r>
+        <w:br/>
+        <w:t>Einheitliches Design (einmal abgerundete Ecken -&gt; überall abgerundete Ecken)</w:t>
+      </w:r>
+      <w:r>
+        <w:t>.</w:t>
+      </w:r>
+      <w:r>
+        <w:br/>
+        <w:t>Bekanntes Farbschema aus dem Spiel nutzen. (Trotzdem natürlich zum Hervorheben andere Farben möglich).</w:t>
+      </w:r>
+      <w:r>
+        <w:br/>
+        <w:t>Andere Schriftart für Text und Überschriften?</w:t>
+      </w:r>
+      <w:r>
+        <w:br/>
+        <w:t>Auf scharfe Bilder achten!!!</w:t>
+      </w:r>
+      <w:r>
+        <w:br/>
+        <w:t>Horizontale Striche als Trennung von Abschnitten (‚------Überschrift------‘).</w:t>
+      </w:r>
+      <w:r>
+        <w:br/>
+        <w:t xml:space="preserve">Freien Platz auf Seite (wenn neuer Abschnitt folgt) für </w:t>
       </w:r>
       <w:proofErr w:type="spellStart"/>
       <w:r>
-        <w:t>Credits</w:t>
+        <w:t>Eyecandy</w:t>
       </w:r>
       <w:proofErr w:type="spellEnd"/>
       <w:r>
-        <w:t xml:space="preserve"> erwähnen (Sympathiepunkte).</w:t>
-      </w:r>
-    </w:p>
-    <w:p>
-      <w:r>
-        <w:t>[Schriftgröße ist in manchen Anleitungen sehr klein, eher vermeiden?!]</w:t>
+        <w:t xml:space="preserve"> nutzen.</w:t>
+      </w:r>
+      <w:r>
+        <w:br/>
+        <w:t>Extra Banner für Meilensteine, wie das abschließen eines Szenarios [wird das überhaupt in der Anleitung erwähnt?].</w:t>
+      </w:r>
+    </w:p>
+    <w:p>
+      <w:r>
+        <w:t xml:space="preserve">Bei z.B. </w:t>
+      </w:r>
+      <w:proofErr w:type="spellStart"/>
+      <w:r>
+        <w:t>Werwörter</w:t>
+      </w:r>
+      <w:proofErr w:type="spellEnd"/>
+      <w:r>
+        <w:t xml:space="preserve"> sehr große Schrift (vielleicht auch durch kleines Format der Anleitung) und dafür viele Seiten. [Finde ich eher unübersichtlich, wenn man viel umblättern muss].</w:t>
+      </w:r>
+      <w:r>
+        <w:br/>
       </w:r>
     </w:p>
     <w:p/>
     <w:p>
-      <w:r>
-        <w:rPr>
-          <w:b/>
-          <w:sz w:val="28"/>
-          <w:szCs w:val="28"/>
-        </w:rPr>
-        <w:t>Layout Extras:</w:t>
-      </w:r>
-      <w:r>
-        <w:br/>
-        <w:t>Klare Abgrenzung der relevanten Informationen zu den dekorativen Elementen.</w:t>
-      </w:r>
-      <w:r>
-        <w:br/>
-        <w:t>Oben auf Titelseite Banner mit Titel und „Spielanleitung“.</w:t>
-      </w:r>
-      <w:r>
-        <w:br/>
-        <w:t>Bekannte Formen aus dem Spiel wieder in Anleitung aufgreifen (z.B. Sechseckige Stichpunkte bei einem Feld mit Sechsecken).</w:t>
-      </w:r>
-      <w:r>
-        <w:br/>
-        <w:t>Einheitliches Design (einmal abgerundete Ecken -&gt; überall abgerundete Ecken)</w:t>
-      </w:r>
-      <w:r>
-        <w:t>.</w:t>
-      </w:r>
-      <w:r>
-        <w:br/>
-        <w:t>Bekanntes Farbschema aus dem Spiel nutzen. (Trotzdem natürlich zum Hervorheben andere Farben möglich).</w:t>
-      </w:r>
-      <w:r>
-        <w:br/>
-        <w:t>Andere Schriftart für Text und Überschriften?</w:t>
-      </w:r>
-      <w:r>
-        <w:br/>
-        <w:t>Auf scharfe Bilder achten!!!</w:t>
-      </w:r>
-      <w:r>
-        <w:br/>
-        <w:t>Horizontale Striche als Trennung von Abschnitten (‚------Überschrift------‘).</w:t>
-      </w:r>
-      <w:r>
-        <w:br/>
-        <w:t xml:space="preserve">Freien Platz auf Seite (wenn neuer Abschnitt folgt) für </w:t>
-      </w:r>
-      <w:proofErr w:type="spellStart"/>
-      <w:r>
-        <w:t>Eyecandy</w:t>
-      </w:r>
-      <w:proofErr w:type="spellEnd"/>
-      <w:r>
-        <w:t xml:space="preserve"> nutzen.</w:t>
-      </w:r>
-      <w:r>
-        <w:br/>
-        <w:t>Extra Banner für Meilensteine, wie das abschließen eines Szenarios [wird das überhaupt in der Anleitung erwähnt?].</w:t>
-      </w:r>
-    </w:p>
-    <w:p>
-      <w:r>
-        <w:t xml:space="preserve">Bei z.B. </w:t>
-      </w:r>
-      <w:proofErr w:type="spellStart"/>
-      <w:r>
-        <w:t>Werwörter</w:t>
-      </w:r>
-      <w:proofErr w:type="spellEnd"/>
-      <w:r>
-        <w:t xml:space="preserve"> sehr große Schrift (vielleicht auch durch kleines Format der Anleitung) und dafür viele Seiten. [Finde ich eher unübersichtlich, wenn man viel umblättern muss].</w:t>
-      </w:r>
-      <w:r>
-        <w:br/>
-      </w:r>
-    </w:p>
-    <w:p/>
-    <w:p>
-      <w:bookmarkStart w:id="0" w:name="_GoBack"/>
-      <w:bookmarkEnd w:id="0"/>
       <w:r>
         <w:br/>
       </w:r>
@@ -473,7 +467,13 @@
       </w:r>
       <w:r>
         <w:br/>
-        <w:t>Haben teilweise ergänzende Anleitungen für Sielen ohne App [Bei uns einfach nicht möglich]</w:t>
+        <w:t>Haben teilweise ergänzende Anleitungen für S</w:t>
+      </w:r>
+      <w:r>
+        <w:t>p</w:t>
+      </w:r>
+      <w:r>
+        <w:t>ielen ohne App [Bei uns einfach nicht möglich]</w:t>
       </w:r>
       <w:r>
         <w:br/>
@@ -488,6 +488,9 @@
       <w:r>
         <w:br/>
         <w:t>Anmerken, dass nur eine Person die App benötigt.</w:t>
+      </w:r>
+      <w:r>
+        <w:t xml:space="preserve"> Tablet empfohlen.</w:t>
       </w:r>
       <w:r>
         <w:br/>
@@ -602,7 +605,7 @@
 </file>
 
 <file path=word/styles.xml><?xml version="1.0" encoding="utf-8"?>
-<w:styles xmlns:mc="http://schemas.openxmlformats.org/markup-compatibility/2006" xmlns:r="http://schemas.openxmlformats.org/officeDocument/2006/relationships" xmlns:w="http://schemas.openxmlformats.org/wordprocessingml/2006/main" xmlns:w14="http://schemas.microsoft.com/office/word/2010/wordml" xmlns:w15="http://schemas.microsoft.com/office/word/2012/wordml" xmlns:w16se="http://schemas.microsoft.com/office/word/2015/wordml/symex" mc:Ignorable="w14 w15 w16se">
+<w:styles xmlns:mc="http://schemas.openxmlformats.org/markup-compatibility/2006" xmlns:r="http://schemas.openxmlformats.org/officeDocument/2006/relationships" xmlns:w="http://schemas.openxmlformats.org/wordprocessingml/2006/main" xmlns:w14="http://schemas.microsoft.com/office/word/2010/wordml" xmlns:w15="http://schemas.microsoft.com/office/word/2012/wordml" xmlns:w16cex="http://schemas.microsoft.com/office/word/2018/wordml/cex" xmlns:w16cid="http://schemas.microsoft.com/office/word/2016/wordml/cid" xmlns:w16="http://schemas.microsoft.com/office/word/2018/wordml" xmlns:w16sdtdh="http://schemas.microsoft.com/office/word/2020/wordml/sdtdatahash" xmlns:w16se="http://schemas.microsoft.com/office/word/2015/wordml/symex" mc:Ignorable="w14 w15 w16se w16cid w16 w16cex w16sdtdh">
   <w:docDefaults>
     <w:rPrDefault>
       <w:rPr>
@@ -618,7 +621,7 @@
       </w:pPr>
     </w:pPrDefault>
   </w:docDefaults>
-  <w:latentStyles w:defLockedState="0" w:defUIPriority="99" w:defSemiHidden="0" w:defUnhideWhenUsed="0" w:defQFormat="0" w:count="371">
+  <w:latentStyles w:defLockedState="0" w:defUIPriority="99" w:defSemiHidden="0" w:defUnhideWhenUsed="0" w:defQFormat="0" w:count="376">
     <w:lsdException w:name="Normal" w:uiPriority="0" w:qFormat="1"/>
     <w:lsdException w:name="heading 1" w:uiPriority="9" w:qFormat="1"/>
     <w:lsdException w:name="heading 2" w:semiHidden="1" w:uiPriority="9" w:unhideWhenUsed="1" w:qFormat="1"/>
@@ -724,7 +727,6 @@
     <w:lsdException w:name="HTML Sample" w:semiHidden="1" w:unhideWhenUsed="1"/>
     <w:lsdException w:name="HTML Typewriter" w:semiHidden="1" w:unhideWhenUsed="1"/>
     <w:lsdException w:name="HTML Variable" w:semiHidden="1" w:unhideWhenUsed="1"/>
-    <w:lsdException w:name="Normal Table" w:semiHidden="1" w:unhideWhenUsed="1"/>
     <w:lsdException w:name="annotation subject" w:semiHidden="1" w:unhideWhenUsed="1"/>
     <w:lsdException w:name="No List" w:semiHidden="1" w:unhideWhenUsed="1"/>
     <w:lsdException w:name="Outline List 1" w:semiHidden="1" w:unhideWhenUsed="1"/>
@@ -767,11 +769,8 @@
     <w:lsdException w:name="Table Contemporary" w:semiHidden="1" w:unhideWhenUsed="1"/>
     <w:lsdException w:name="Table Elegant" w:semiHidden="1" w:unhideWhenUsed="1"/>
     <w:lsdException w:name="Table Professional" w:semiHidden="1" w:unhideWhenUsed="1"/>
-    <w:lsdException w:name="Table Subtle 1" w:semiHidden="1" w:unhideWhenUsed="1"/>
     <w:lsdException w:name="Table Subtle 2" w:semiHidden="1" w:unhideWhenUsed="1"/>
     <w:lsdException w:name="Table Web 1" w:semiHidden="1" w:unhideWhenUsed="1"/>
-    <w:lsdException w:name="Table Web 2" w:semiHidden="1" w:unhideWhenUsed="1"/>
-    <w:lsdException w:name="Table Web 3" w:semiHidden="1" w:unhideWhenUsed="1"/>
     <w:lsdException w:name="Balloon Text" w:semiHidden="1" w:unhideWhenUsed="1"/>
     <w:lsdException w:name="Table Grid" w:uiPriority="39"/>
     <w:lsdException w:name="Table Theme" w:semiHidden="1" w:unhideWhenUsed="1"/>
@@ -990,6 +989,11 @@
     <w:lsdException w:name="List Table 5 Dark Accent 6" w:uiPriority="50"/>
     <w:lsdException w:name="List Table 6 Colorful Accent 6" w:uiPriority="51"/>
     <w:lsdException w:name="List Table 7 Colorful Accent 6" w:uiPriority="52"/>
+    <w:lsdException w:name="Mention" w:semiHidden="1" w:unhideWhenUsed="1"/>
+    <w:lsdException w:name="Smart Hyperlink" w:semiHidden="1" w:unhideWhenUsed="1"/>
+    <w:lsdException w:name="Hashtag" w:semiHidden="1" w:unhideWhenUsed="1"/>
+    <w:lsdException w:name="Unresolved Mention" w:semiHidden="1" w:unhideWhenUsed="1"/>
+    <w:lsdException w:name="Smart Link" w:semiHidden="1" w:unhideWhenUsed="1"/>
   </w:latentStyles>
   <w:style w:type="paragraph" w:default="1" w:styleId="Standard">
     <w:name w:val="Normal"/>

</xml_diff>